<commit_message>
Update Technisch verslag Z-Rush.docx
</commit_message>
<xml_diff>
--- a/Documenten/Word/Technisch verslag Z-Rush.docx
+++ b/Documenten/Word/Technisch verslag Z-Rush.docx
@@ -190,7 +190,7 @@
           <w:r>
             <w:fldChar w:fldCharType="separate"/>
           </w:r>
-          <w:hyperlink w:anchor="_Toc63004795" w:history="1">
+          <w:hyperlink w:anchor="_Toc63017523" w:history="1">
             <w:r>
               <w:rPr>
                 <w:rStyle w:val="Hyperlink"/>
@@ -217,7 +217,7 @@
                 <w:noProof/>
                 <w:webHidden/>
               </w:rPr>
-              <w:instrText xml:space="preserve"> PAGEREF _Toc63004795 \h </w:instrText>
+              <w:instrText xml:space="preserve"> PAGEREF _Toc63017523 \h </w:instrText>
             </w:r>
             <w:r>
               <w:rPr>
@@ -260,7 +260,7 @@
               <w:lang w:eastAsia="nl-NL"/>
             </w:rPr>
           </w:pPr>
-          <w:hyperlink w:anchor="_Toc63004796" w:history="1">
+          <w:hyperlink w:anchor="_Toc63017524" w:history="1">
             <w:r>
               <w:rPr>
                 <w:rStyle w:val="Hyperlink"/>
@@ -287,7 +287,7 @@
                 <w:noProof/>
                 <w:webHidden/>
               </w:rPr>
-              <w:instrText xml:space="preserve"> PAGEREF _Toc63004796 \h </w:instrText>
+              <w:instrText xml:space="preserve"> PAGEREF _Toc63017524 \h </w:instrText>
             </w:r>
             <w:r>
               <w:rPr>
@@ -330,7 +330,7 @@
               <w:lang w:eastAsia="nl-NL"/>
             </w:rPr>
           </w:pPr>
-          <w:hyperlink w:anchor="_Toc63004797" w:history="1">
+          <w:hyperlink w:anchor="_Toc63017525" w:history="1">
             <w:r>
               <w:rPr>
                 <w:rStyle w:val="Hyperlink"/>
@@ -357,7 +357,7 @@
                 <w:noProof/>
                 <w:webHidden/>
               </w:rPr>
-              <w:instrText xml:space="preserve"> PAGEREF _Toc63004797 \h </w:instrText>
+              <w:instrText xml:space="preserve"> PAGEREF _Toc63017525 \h </w:instrText>
             </w:r>
             <w:r>
               <w:rPr>
@@ -400,7 +400,7 @@
               <w:lang w:eastAsia="nl-NL"/>
             </w:rPr>
           </w:pPr>
-          <w:hyperlink w:anchor="_Toc63004798" w:history="1">
+          <w:hyperlink w:anchor="_Toc63017526" w:history="1">
             <w:r>
               <w:rPr>
                 <w:rStyle w:val="Hyperlink"/>
@@ -427,7 +427,7 @@
                 <w:noProof/>
                 <w:webHidden/>
               </w:rPr>
-              <w:instrText xml:space="preserve"> PAGEREF _Toc63004798 \h </w:instrText>
+              <w:instrText xml:space="preserve"> PAGEREF _Toc63017526 \h </w:instrText>
             </w:r>
             <w:r>
               <w:rPr>
@@ -470,7 +470,7 @@
               <w:lang w:eastAsia="nl-NL"/>
             </w:rPr>
           </w:pPr>
-          <w:hyperlink w:anchor="_Toc63004799" w:history="1">
+          <w:hyperlink w:anchor="_Toc63017527" w:history="1">
             <w:r>
               <w:rPr>
                 <w:rStyle w:val="Hyperlink"/>
@@ -498,7 +498,7 @@
                 <w:noProof/>
                 <w:webHidden/>
               </w:rPr>
-              <w:instrText xml:space="preserve"> PAGEREF _Toc63004799 \h </w:instrText>
+              <w:instrText xml:space="preserve"> PAGEREF _Toc63017527 \h </w:instrText>
             </w:r>
             <w:r>
               <w:rPr>
@@ -541,7 +541,7 @@
               <w:lang w:eastAsia="nl-NL"/>
             </w:rPr>
           </w:pPr>
-          <w:hyperlink w:anchor="_Toc63004800" w:history="1">
+          <w:hyperlink w:anchor="_Toc63017528" w:history="1">
             <w:r>
               <w:rPr>
                 <w:rStyle w:val="Hyperlink"/>
@@ -568,7 +568,7 @@
                 <w:noProof/>
                 <w:webHidden/>
               </w:rPr>
-              <w:instrText xml:space="preserve"> PAGEREF _Toc63004800 \h </w:instrText>
+              <w:instrText xml:space="preserve"> PAGEREF _Toc63017528 \h </w:instrText>
             </w:r>
             <w:r>
               <w:rPr>
@@ -611,7 +611,7 @@
               <w:lang w:eastAsia="nl-NL"/>
             </w:rPr>
           </w:pPr>
-          <w:hyperlink w:anchor="_Toc63004801" w:history="1">
+          <w:hyperlink w:anchor="_Toc63017529" w:history="1">
             <w:r>
               <w:rPr>
                 <w:rStyle w:val="Hyperlink"/>
@@ -638,7 +638,7 @@
                 <w:noProof/>
                 <w:webHidden/>
               </w:rPr>
-              <w:instrText xml:space="preserve"> PAGEREF _Toc63004801 \h </w:instrText>
+              <w:instrText xml:space="preserve"> PAGEREF _Toc63017529 \h </w:instrText>
             </w:r>
             <w:r>
               <w:rPr>
@@ -681,7 +681,7 @@
               <w:lang w:eastAsia="nl-NL"/>
             </w:rPr>
           </w:pPr>
-          <w:hyperlink w:anchor="_Toc63004802" w:history="1">
+          <w:hyperlink w:anchor="_Toc63017530" w:history="1">
             <w:r>
               <w:rPr>
                 <w:rStyle w:val="Hyperlink"/>
@@ -708,7 +708,7 @@
                 <w:noProof/>
                 <w:webHidden/>
               </w:rPr>
-              <w:instrText xml:space="preserve"> PAGEREF _Toc63004802 \h </w:instrText>
+              <w:instrText xml:space="preserve"> PAGEREF _Toc63017530 \h </w:instrText>
             </w:r>
             <w:r>
               <w:rPr>
@@ -751,7 +751,7 @@
               <w:lang w:eastAsia="nl-NL"/>
             </w:rPr>
           </w:pPr>
-          <w:hyperlink w:anchor="_Toc63004803" w:history="1">
+          <w:hyperlink w:anchor="_Toc63017531" w:history="1">
             <w:r>
               <w:rPr>
                 <w:rStyle w:val="Hyperlink"/>
@@ -778,7 +778,7 @@
                 <w:noProof/>
                 <w:webHidden/>
               </w:rPr>
-              <w:instrText xml:space="preserve"> PAGEREF _Toc63004803 \h </w:instrText>
+              <w:instrText xml:space="preserve"> PAGEREF _Toc63017531 \h </w:instrText>
             </w:r>
             <w:r>
               <w:rPr>
@@ -821,7 +821,7 @@
               <w:lang w:eastAsia="nl-NL"/>
             </w:rPr>
           </w:pPr>
-          <w:hyperlink w:anchor="_Toc63004804" w:history="1">
+          <w:hyperlink w:anchor="_Toc63017532" w:history="1">
             <w:r>
               <w:rPr>
                 <w:rStyle w:val="Hyperlink"/>
@@ -848,7 +848,7 @@
                 <w:noProof/>
                 <w:webHidden/>
               </w:rPr>
-              <w:instrText xml:space="preserve"> PAGEREF _Toc63004804 \h </w:instrText>
+              <w:instrText xml:space="preserve"> PAGEREF _Toc63017532 \h </w:instrText>
             </w:r>
             <w:r>
               <w:rPr>
@@ -891,7 +891,7 @@
               <w:lang w:eastAsia="nl-NL"/>
             </w:rPr>
           </w:pPr>
-          <w:hyperlink w:anchor="_Toc63004805" w:history="1">
+          <w:hyperlink w:anchor="_Toc63017533" w:history="1">
             <w:r>
               <w:rPr>
                 <w:rStyle w:val="Hyperlink"/>
@@ -918,7 +918,7 @@
                 <w:noProof/>
                 <w:webHidden/>
               </w:rPr>
-              <w:instrText xml:space="preserve"> PAGEREF _Toc63004805 \h </w:instrText>
+              <w:instrText xml:space="preserve"> PAGEREF _Toc63017533 \h </w:instrText>
             </w:r>
             <w:r>
               <w:rPr>
@@ -961,7 +961,7 @@
               <w:lang w:eastAsia="nl-NL"/>
             </w:rPr>
           </w:pPr>
-          <w:hyperlink w:anchor="_Toc63004806" w:history="1">
+          <w:hyperlink w:anchor="_Toc63017534" w:history="1">
             <w:r>
               <w:rPr>
                 <w:rStyle w:val="Hyperlink"/>
@@ -988,7 +988,7 @@
                 <w:noProof/>
                 <w:webHidden/>
               </w:rPr>
-              <w:instrText xml:space="preserve"> PAGEREF _Toc63004806 \h </w:instrText>
+              <w:instrText xml:space="preserve"> PAGEREF _Toc63017534 \h </w:instrText>
             </w:r>
             <w:r>
               <w:rPr>
@@ -1031,7 +1031,7 @@
               <w:lang w:eastAsia="nl-NL"/>
             </w:rPr>
           </w:pPr>
-          <w:hyperlink w:anchor="_Toc63004807" w:history="1">
+          <w:hyperlink w:anchor="_Toc63017535" w:history="1">
             <w:r>
               <w:rPr>
                 <w:rStyle w:val="Hyperlink"/>
@@ -1058,7 +1058,7 @@
                 <w:noProof/>
                 <w:webHidden/>
               </w:rPr>
-              <w:instrText xml:space="preserve"> PAGEREF _Toc63004807 \h </w:instrText>
+              <w:instrText xml:space="preserve"> PAGEREF _Toc63017535 \h </w:instrText>
             </w:r>
             <w:r>
               <w:rPr>
@@ -1101,7 +1101,7 @@
               <w:lang w:eastAsia="nl-NL"/>
             </w:rPr>
           </w:pPr>
-          <w:hyperlink w:anchor="_Toc63004808" w:history="1">
+          <w:hyperlink w:anchor="_Toc63017536" w:history="1">
             <w:r>
               <w:rPr>
                 <w:rStyle w:val="Hyperlink"/>
@@ -1128,7 +1128,7 @@
                 <w:noProof/>
                 <w:webHidden/>
               </w:rPr>
-              <w:instrText xml:space="preserve"> PAGEREF _Toc63004808 \h </w:instrText>
+              <w:instrText xml:space="preserve"> PAGEREF _Toc63017536 \h </w:instrText>
             </w:r>
             <w:r>
               <w:rPr>
@@ -1171,7 +1171,7 @@
               <w:lang w:eastAsia="nl-NL"/>
             </w:rPr>
           </w:pPr>
-          <w:hyperlink w:anchor="_Toc63004809" w:history="1">
+          <w:hyperlink w:anchor="_Toc63017537" w:history="1">
             <w:r>
               <w:rPr>
                 <w:rStyle w:val="Hyperlink"/>
@@ -1198,7 +1198,7 @@
                 <w:noProof/>
                 <w:webHidden/>
               </w:rPr>
-              <w:instrText xml:space="preserve"> PAGEREF _Toc63004809 \h </w:instrText>
+              <w:instrText xml:space="preserve"> PAGEREF _Toc63017537 \h </w:instrText>
             </w:r>
             <w:r>
               <w:rPr>
@@ -1249,8 +1249,9 @@
       <w:pPr>
         <w:pStyle w:val="Kop1"/>
       </w:pPr>
-      <w:bookmarkStart w:id="0" w:name="_Toc63004795"/>
-      <w:r>
+      <w:bookmarkStart w:id="0" w:name="_Toc63017523"/>
+      <w:r>
+        <w:lastRenderedPageBreak/>
         <w:t>Doel Game</w:t>
       </w:r>
       <w:bookmarkEnd w:id="0"/>
@@ -1275,7 +1276,7 @@
       <w:pPr>
         <w:pStyle w:val="Kop1"/>
       </w:pPr>
-      <w:bookmarkStart w:id="1" w:name="_Toc63004796"/>
+      <w:bookmarkStart w:id="1" w:name="_Toc63017524"/>
       <w:r>
         <w:t>Features</w:t>
       </w:r>
@@ -1738,8 +1739,9 @@
         <w:pStyle w:val="Kop1"/>
       </w:pPr>
       <w:bookmarkStart w:id="2" w:name="_Toc59025599"/>
-      <w:bookmarkStart w:id="3" w:name="_Toc63004797"/>
-      <w:r>
+      <w:bookmarkStart w:id="3" w:name="_Toc63017525"/>
+      <w:r>
+        <w:lastRenderedPageBreak/>
         <w:t>Game Flow</w:t>
       </w:r>
       <w:bookmarkEnd w:id="2"/>
@@ -2076,7 +2078,7 @@
       <w:pPr>
         <w:pStyle w:val="Kop1"/>
       </w:pPr>
-      <w:bookmarkStart w:id="4" w:name="_Toc63004798"/>
+      <w:bookmarkStart w:id="4" w:name="_Toc63017526"/>
       <w:r>
         <w:t>Klassen diagram</w:t>
       </w:r>
@@ -2222,13 +2224,14 @@
           <w:szCs w:val="52"/>
         </w:rPr>
       </w:pPr>
-      <w:bookmarkStart w:id="5" w:name="_Toc63004799"/>
+      <w:bookmarkStart w:id="5" w:name="_Toc63017527"/>
       <w:r>
         <w:rPr>
           <w:bCs/>
           <w:sz w:val="48"/>
           <w:szCs w:val="48"/>
         </w:rPr>
+        <w:lastRenderedPageBreak/>
         <w:t>K</w:t>
       </w:r>
       <w:r>
@@ -2253,7 +2256,7 @@
       <w:pPr>
         <w:pStyle w:val="Kop2"/>
       </w:pPr>
-      <w:bookmarkStart w:id="6" w:name="_Toc63004800"/>
+      <w:bookmarkStart w:id="6" w:name="_Toc63017528"/>
       <w:r>
         <w:t>Klasse</w:t>
       </w:r>
@@ -2357,7 +2360,7 @@
       <w:pPr>
         <w:pStyle w:val="Kop2"/>
       </w:pPr>
-      <w:bookmarkStart w:id="7" w:name="_Toc63004801"/>
+      <w:bookmarkStart w:id="7" w:name="_Toc63017529"/>
       <w:r>
         <w:t xml:space="preserve">Klasse </w:t>
       </w:r>
@@ -2426,7 +2429,7 @@
       <w:pPr>
         <w:pStyle w:val="Kop2"/>
       </w:pPr>
-      <w:bookmarkStart w:id="8" w:name="_Toc63004802"/>
+      <w:bookmarkStart w:id="8" w:name="_Toc63017530"/>
       <w:r>
         <w:t xml:space="preserve">Klasse </w:t>
       </w:r>
@@ -2559,7 +2562,7 @@
       <w:pPr>
         <w:pStyle w:val="Kop2"/>
       </w:pPr>
-      <w:bookmarkStart w:id="9" w:name="_Toc63004803"/>
+      <w:bookmarkStart w:id="9" w:name="_Toc63017531"/>
       <w:r>
         <w:t xml:space="preserve">Klasse </w:t>
       </w:r>
@@ -2590,14 +2593,37 @@
         <w:t>-</w:t>
       </w:r>
       <w:r>
-        <w:t>klasse.</w:t>
+        <w:t>klasse</w:t>
+      </w:r>
+      <w:r>
+        <w:t xml:space="preserve"> om de health </w:t>
+      </w:r>
+      <w:r>
+        <w:t>etc.</w:t>
+      </w:r>
+      <w:r>
+        <w:t xml:space="preserve"> op het scherm te tonen</w:t>
+      </w:r>
+      <w:r>
+        <w:t>.</w:t>
+      </w:r>
+      <w:r>
+        <w:t xml:space="preserve"> Hier wordt de </w:t>
+      </w:r>
+      <w:proofErr w:type="spellStart"/>
+      <w:r>
+        <w:t>sprite</w:t>
+      </w:r>
+      <w:proofErr w:type="spellEnd"/>
+      <w:r>
+        <w:t xml:space="preserve"> animatie geregeld en bepaalt welke kant de speler opkijkt aan de hand van de muis positie.</w:t>
       </w:r>
     </w:p>
     <w:p>
       <w:pPr>
         <w:pStyle w:val="Kop2"/>
       </w:pPr>
-      <w:bookmarkStart w:id="10" w:name="_Toc63004804"/>
+      <w:bookmarkStart w:id="10" w:name="_Toc63017532"/>
       <w:r>
         <w:t>Klasse Zombie:</w:t>
       </w:r>
@@ -2675,7 +2701,7 @@
       <w:pPr>
         <w:pStyle w:val="Kop2"/>
       </w:pPr>
-      <w:bookmarkStart w:id="11" w:name="_Toc63004805"/>
+      <w:bookmarkStart w:id="11" w:name="_Toc63017533"/>
       <w:r>
         <w:t xml:space="preserve">Klasse </w:t>
       </w:r>
@@ -2723,7 +2749,7 @@
       <w:pPr>
         <w:pStyle w:val="Kop2"/>
       </w:pPr>
-      <w:bookmarkStart w:id="12" w:name="_Toc63004806"/>
+      <w:bookmarkStart w:id="12" w:name="_Toc63017534"/>
       <w:r>
         <w:t xml:space="preserve">Klasse </w:t>
       </w:r>
@@ -2860,7 +2886,7 @@
       <w:pPr>
         <w:pStyle w:val="Kop2"/>
       </w:pPr>
-      <w:bookmarkStart w:id="13" w:name="_Toc63004807"/>
+      <w:bookmarkStart w:id="13" w:name="_Toc63017535"/>
       <w:r>
         <w:t xml:space="preserve">Klasse </w:t>
       </w:r>
@@ -2942,8 +2968,9 @@
       <w:pPr>
         <w:pStyle w:val="Kop2"/>
       </w:pPr>
-      <w:bookmarkStart w:id="14" w:name="_Toc63004808"/>
-      <w:r>
+      <w:bookmarkStart w:id="14" w:name="_Toc63017536"/>
+      <w:r>
+        <w:lastRenderedPageBreak/>
         <w:t xml:space="preserve">Klasse </w:t>
       </w:r>
       <w:r>
@@ -3019,8 +3046,9 @@
       <w:pPr>
         <w:pStyle w:val="Kop1"/>
       </w:pPr>
-      <w:bookmarkStart w:id="15" w:name="_Toc63004809"/>
-      <w:r>
+      <w:bookmarkStart w:id="15" w:name="_Toc63017537"/>
+      <w:r>
+        <w:lastRenderedPageBreak/>
         <w:t>Doxygen</w:t>
       </w:r>
       <w:bookmarkEnd w:id="15"/>
@@ -3132,6 +3160,7 @@
         <w:docPartUnique/>
       </w:docPartObj>
     </w:sdtPr>
+    <w:sdtEndPr/>
     <w:sdtContent>
       <w:p>
         <w:pPr>

</xml_diff>